<commit_message>
Build: Update generated document
</commit_message>
<xml_diff>
--- a/build/SRS_Document.docx
+++ b/build/SRS_Document.docx
@@ -11538,7 +11538,7 @@
     </w:lvl>
   </w:abstractNum>
   <w:abstractNum w:abstractNumId="3">
-    <w:nsid w:val="01F146E1"/>
+    <w:nsid w:val="04B1939A"/>
     <w:multiLevelType w:val="multilevel"/>
     <w:lvl w:ilvl="0">
       <w:numFmt w:val="bullet"/>
@@ -11614,7 +11614,7 @@
     </w:lvl>
   </w:abstractNum>
   <w:abstractNum w:abstractNumId="4">
-    <w:nsid w:val="0331ACF7"/>
+    <w:nsid w:val="038EC098"/>
     <w:multiLevelType w:val="multilevel"/>
     <w:lvl w:ilvl="0">
       <w:start w:val="1"/>

</xml_diff>